<commit_message>
Updated the doc about how to create PEM for push notification in iOS
</commit_message>
<xml_diff>
--- a/certificates/HowtocreatePEMforapushnotificationenabledapp.docx
+++ b/certificates/HowtocreatePEMforapushnotificationenabledapp.docx
@@ -562,6 +562,69 @@
           <w:szCs w:val="24"/>
         </w:rPr>
       </w:pPr>
+      <w:r>
+        <w:rPr>
+          <w:rFonts w:eastAsia="Times New Roman" w:cs="Times New Roman"/>
+          <w:sz w:val="24"/>
+          <w:szCs w:val="24"/>
+        </w:rPr>
+        <w:t xml:space="preserve">Or, use </w:t>
+      </w:r>
+      <w:hyperlink r:id="rId9" w:history="1">
+        <w:r>
+          <w:rPr>
+            <w:rStyle w:val="Hyperlink"/>
+            <w:rFonts w:eastAsia="Times New Roman" w:cs="Times New Roman"/>
+            <w:sz w:val="24"/>
+            <w:szCs w:val="24"/>
+          </w:rPr>
+          <w:t>Create Certificate</w:t>
+        </w:r>
+      </w:hyperlink>
+      <w:r>
+        <w:rPr>
+          <w:rFonts w:eastAsia="Times New Roman" w:cs="Times New Roman"/>
+          <w:sz w:val="24"/>
+          <w:szCs w:val="24"/>
+        </w:rPr>
+        <w:t xml:space="preserve"> </w:t>
+      </w:r>
+      <w:bookmarkStart w:id="0" w:name="_GoBack"/>
+      <w:bookmarkEnd w:id="0"/>
+      <w:r>
+        <w:rPr>
+          <w:rFonts w:eastAsia="Times New Roman" w:cs="Times New Roman"/>
+          <w:sz w:val="24"/>
+          <w:szCs w:val="24"/>
+        </w:rPr>
+        <w:t xml:space="preserve">link to create SSL certificate. There is already one created </w:t>
+      </w:r>
+      <w:r>
+        <w:rPr>
+          <w:rFonts w:eastAsia="Times New Roman" w:cs="Times New Roman"/>
+          <w:sz w:val="24"/>
+          <w:szCs w:val="24"/>
+        </w:rPr>
+        <w:t>b</w:t>
+      </w:r>
+      <w:r>
+        <w:rPr>
+          <w:rFonts w:eastAsia="Times New Roman" w:cs="Times New Roman"/>
+          <w:sz w:val="24"/>
+          <w:szCs w:val="24"/>
+        </w:rPr>
+        <w:t>y us.</w:t>
+      </w:r>
+    </w:p>
+    <w:p>
+      <w:pPr>
+        <w:spacing w:after="0" w:line="240" w:lineRule="auto"/>
+        <w:rPr>
+          <w:rFonts w:eastAsia="Times New Roman" w:cs="Times New Roman"/>
+          <w:sz w:val="24"/>
+          <w:szCs w:val="24"/>
+        </w:rPr>
+      </w:pPr>
     </w:p>
     <w:p>
       <w:pPr>
@@ -733,7 +796,7 @@
                     </pic:cNvPicPr>
                   </pic:nvPicPr>
                   <pic:blipFill>
-                    <a:blip r:embed="rId9">
+                    <a:blip r:embed="rId10">
                       <a:extLst>
                         <a:ext uri="{28A0092B-C50C-407E-A947-70E740481C1C}">
                           <a14:useLocalDpi xmlns:a14="http://schemas.microsoft.com/office/drawing/2010/main" val="0"/>
@@ -891,7 +954,6 @@
           <w:sz w:val="23"/>
           <w:szCs w:val="23"/>
         </w:rPr>
-        <w:lastRenderedPageBreak/>
         <w:t xml:space="preserve">Right click on both certificate and private key one by one and export </w:t>
       </w:r>
       <w:r>
@@ -987,7 +1049,7 @@
                     </pic:cNvPicPr>
                   </pic:nvPicPr>
                   <pic:blipFill>
-                    <a:blip r:embed="rId10">
+                    <a:blip r:embed="rId11">
                       <a:extLst>
                         <a:ext uri="{28A0092B-C50C-407E-A947-70E740481C1C}">
                           <a14:useLocalDpi xmlns:a14="http://schemas.microsoft.com/office/drawing/2010/main" val="0"/>
@@ -2139,13 +2201,7 @@
         <w:spacing w:after="300" w:line="240" w:lineRule="auto"/>
       </w:pPr>
       <w:r>
-        <w:t xml:space="preserve">And use the created </w:t>
-      </w:r>
-      <w:r>
-        <w:t>Provisioning P</w:t>
-      </w:r>
-      <w:r>
-        <w:t xml:space="preserve">rofiles for building the IOS app in </w:t>
+        <w:t xml:space="preserve">And use the created Provisioning Profiles for building the IOS app in </w:t>
       </w:r>
       <w:proofErr w:type="spellStart"/>
       <w:r>
@@ -2155,8 +2211,6 @@
       <w:r>
         <w:t>.</w:t>
       </w:r>
-      <w:bookmarkStart w:id="0" w:name="_GoBack"/>
-      <w:bookmarkEnd w:id="0"/>
     </w:p>
     <w:sectPr>
       <w:pgSz w:w="12240" w:h="15840"/>

</xml_diff>